<commit_message>
Removed part from plan
</commit_message>
<xml_diff>
--- a/Word Documents/MW333_ ProjectPlan.docx
+++ b/Word Documents/MW333_ ProjectPlan.docx
@@ -2638,8 +2638,6 @@
         </w:rPr>
         <w:t>(Clear Gantt Chart further down)</w:t>
       </w:r>
-      <w:bookmarkStart w:id="0" w:name="_GoBack"/>
-      <w:bookmarkEnd w:id="0"/>
       <w:r>
         <w:rPr>
           <w:b/>
@@ -4809,830 +4807,8 @@
         </w:rPr>
         <w:t xml:space="preserve"> </w:t>
       </w:r>
-    </w:p>
-    <w:p>
-      <w:pPr>
-        <w:rPr>
-          <w:rFonts w:ascii="Helvetica Neue" w:hAnsi="Helvetica Neue"/>
-          <w:b/>
-          <w:sz w:val="32"/>
-          <w:u w:val="single"/>
-        </w:rPr>
-      </w:pPr>
-    </w:p>
-    <w:p>
-      <w:pPr>
-        <w:rPr>
-          <w:rFonts w:ascii="Helvetica Neue" w:hAnsi="Helvetica Neue"/>
-          <w:b/>
-          <w:sz w:val="32"/>
-          <w:u w:val="single"/>
-        </w:rPr>
-      </w:pPr>
-      <w:r>
-        <w:rPr>
-          <w:rFonts w:ascii="Helvetica Neue" w:hAnsi="Helvetica Neue"/>
-          <w:b/>
-          <w:sz w:val="32"/>
-          <w:u w:val="single"/>
-        </w:rPr>
-        <w:t>Useful Information:</w:t>
-      </w:r>
-    </w:p>
-    <w:p>
-      <w:pPr>
-        <w:rPr>
-          <w:rFonts w:ascii="Helvetica Neue" w:hAnsi="Helvetica Neue"/>
-          <w:b/>
-          <w:sz w:val="32"/>
-          <w:u w:val="single"/>
-        </w:rPr>
-      </w:pPr>
-    </w:p>
-    <w:p>
-      <w:pPr>
-        <w:rPr>
-          <w:rFonts w:ascii="Helvetica Neue" w:hAnsi="Helvetica Neue"/>
-          <w:b/>
-          <w:sz w:val="32"/>
-          <w:u w:val="single"/>
-        </w:rPr>
-      </w:pPr>
-      <w:r>
-        <w:rPr>
-          <w:rFonts w:ascii="Helvetica Neue" w:hAnsi="Helvetica Neue"/>
-          <w:b/>
-          <w:sz w:val="32"/>
-          <w:u w:val="single"/>
-        </w:rPr>
-        <w:t>Timetable Semester 1:</w:t>
-      </w:r>
-    </w:p>
-    <w:p>
-      <w:pPr>
-        <w:rPr>
-          <w:rFonts w:ascii="Helvetica Neue" w:hAnsi="Helvetica Neue"/>
-          <w:sz w:val="22"/>
-        </w:rPr>
-      </w:pPr>
-    </w:p>
-    <w:p>
-      <w:pPr>
-        <w:rPr>
-          <w:rFonts w:ascii="Helvetica Neue" w:hAnsi="Helvetica Neue"/>
-        </w:rPr>
-      </w:pPr>
-      <w:r>
-        <w:rPr>
-          <w:rFonts w:ascii="Helvetica Neue" w:hAnsi="Helvetica Neue"/>
-        </w:rPr>
-        <w:t>Project Deadlines:</w:t>
-      </w:r>
-    </w:p>
-    <w:p>
-      <w:pPr>
-        <w:pStyle w:val="ListParagraph"/>
-        <w:numPr>
-          <w:ilvl w:val="0"/>
-          <w:numId w:val="7"/>
-        </w:numPr>
-        <w:rPr>
-          <w:rFonts w:ascii="Helvetica Neue" w:hAnsi="Helvetica Neue"/>
-        </w:rPr>
-      </w:pPr>
-      <w:r>
-        <w:rPr>
-          <w:rFonts w:ascii="Helvetica Neue" w:hAnsi="Helvetica Neue"/>
-          <w:u w:val="single"/>
-        </w:rPr>
-        <w:t>Term 1:</w:t>
-      </w:r>
-      <w:r>
-        <w:rPr>
-          <w:rFonts w:ascii="Helvetica Neue" w:hAnsi="Helvetica Neue"/>
-        </w:rPr>
-        <w:t xml:space="preserve"> 26</w:t>
-      </w:r>
-      <w:r>
-        <w:rPr>
-          <w:rFonts w:ascii="Helvetica Neue" w:hAnsi="Helvetica Neue"/>
-          <w:vertAlign w:val="superscript"/>
-        </w:rPr>
-        <w:t>th</w:t>
-      </w:r>
-      <w:r>
-        <w:rPr>
-          <w:rFonts w:ascii="Helvetica Neue" w:hAnsi="Helvetica Neue"/>
-        </w:rPr>
-        <w:t xml:space="preserve"> September – 9</w:t>
-      </w:r>
-      <w:r>
-        <w:rPr>
-          <w:rFonts w:ascii="Helvetica Neue" w:hAnsi="Helvetica Neue"/>
-          <w:vertAlign w:val="superscript"/>
-        </w:rPr>
-        <w:t>th</w:t>
-      </w:r>
-      <w:r>
-        <w:rPr>
-          <w:rFonts w:ascii="Helvetica Neue" w:hAnsi="Helvetica Neue"/>
-        </w:rPr>
-        <w:t xml:space="preserve"> December</w:t>
-      </w:r>
-    </w:p>
-    <w:p>
-      <w:pPr>
-        <w:pStyle w:val="ListParagraph"/>
-        <w:numPr>
-          <w:ilvl w:val="0"/>
-          <w:numId w:val="7"/>
-        </w:numPr>
-        <w:rPr>
-          <w:rFonts w:ascii="Helvetica Neue" w:hAnsi="Helvetica Neue"/>
-        </w:rPr>
-      </w:pPr>
-      <w:r>
-        <w:rPr>
-          <w:rFonts w:ascii="Helvetica Neue" w:hAnsi="Helvetica Neue"/>
-        </w:rPr>
-        <w:t>Plan: 20</w:t>
-      </w:r>
-      <w:r>
-        <w:rPr>
-          <w:rFonts w:ascii="Helvetica Neue" w:hAnsi="Helvetica Neue"/>
-          <w:vertAlign w:val="superscript"/>
-        </w:rPr>
-        <w:t>th</w:t>
-      </w:r>
-      <w:r>
-        <w:rPr>
-          <w:rFonts w:ascii="Helvetica Neue" w:hAnsi="Helvetica Neue"/>
-        </w:rPr>
-        <w:t xml:space="preserve"> October</w:t>
-      </w:r>
-    </w:p>
-    <w:p>
-      <w:pPr>
-        <w:pStyle w:val="ListParagraph"/>
-        <w:numPr>
-          <w:ilvl w:val="0"/>
-          <w:numId w:val="7"/>
-        </w:numPr>
-        <w:rPr>
-          <w:rFonts w:ascii="Helvetica Neue" w:hAnsi="Helvetica Neue"/>
-        </w:rPr>
-      </w:pPr>
-      <w:r>
-        <w:rPr>
-          <w:rFonts w:ascii="Helvetica Neue" w:hAnsi="Helvetica Neue"/>
-        </w:rPr>
-        <w:t>Proto-type Demo 3%: 28</w:t>
-      </w:r>
-      <w:r>
-        <w:rPr>
-          <w:rFonts w:ascii="Helvetica Neue" w:hAnsi="Helvetica Neue"/>
-          <w:vertAlign w:val="superscript"/>
-        </w:rPr>
-        <w:t>th</w:t>
-      </w:r>
-      <w:r>
-        <w:rPr>
-          <w:rFonts w:ascii="Helvetica Neue" w:hAnsi="Helvetica Neue"/>
-        </w:rPr>
-        <w:t xml:space="preserve"> November – 2</w:t>
-      </w:r>
-      <w:r>
-        <w:rPr>
-          <w:rFonts w:ascii="Helvetica Neue" w:hAnsi="Helvetica Neue"/>
-          <w:vertAlign w:val="superscript"/>
-        </w:rPr>
-        <w:t>nd</w:t>
-      </w:r>
-      <w:r>
-        <w:rPr>
-          <w:rFonts w:ascii="Helvetica Neue" w:hAnsi="Helvetica Neue"/>
-        </w:rPr>
-        <w:t xml:space="preserve"> December </w:t>
-      </w:r>
-    </w:p>
-    <w:p>
-      <w:pPr>
-        <w:pStyle w:val="ListParagraph"/>
-        <w:numPr>
-          <w:ilvl w:val="0"/>
-          <w:numId w:val="7"/>
-        </w:numPr>
-        <w:rPr>
-          <w:rFonts w:ascii="Helvetica Neue" w:hAnsi="Helvetica Neue"/>
-        </w:rPr>
-      </w:pPr>
-      <w:r>
-        <w:rPr>
-          <w:rFonts w:ascii="Helvetica Neue" w:hAnsi="Helvetica Neue"/>
-        </w:rPr>
-        <w:t>Interim Report and Career Plan 7%: 8</w:t>
-      </w:r>
-      <w:r>
-        <w:rPr>
-          <w:rFonts w:ascii="Helvetica Neue" w:hAnsi="Helvetica Neue"/>
-          <w:vertAlign w:val="superscript"/>
-        </w:rPr>
-        <w:t>th</w:t>
-      </w:r>
-      <w:r>
-        <w:rPr>
-          <w:rFonts w:ascii="Helvetica Neue" w:hAnsi="Helvetica Neue"/>
-        </w:rPr>
-        <w:t xml:space="preserve"> December</w:t>
-      </w:r>
-    </w:p>
-    <w:p>
-      <w:pPr>
-        <w:pStyle w:val="ListParagraph"/>
-        <w:rPr>
-          <w:rFonts w:ascii="Helvetica Neue" w:hAnsi="Helvetica Neue"/>
-        </w:rPr>
-      </w:pPr>
-    </w:p>
-    <w:p>
-      <w:pPr>
-        <w:rPr>
-          <w:rFonts w:ascii="Helvetica Neue" w:hAnsi="Helvetica Neue"/>
-          <w:b/>
-          <w:sz w:val="32"/>
-          <w:u w:val="single"/>
-        </w:rPr>
-      </w:pPr>
-      <w:r>
-        <w:rPr>
-          <w:rFonts w:ascii="Helvetica Neue" w:hAnsi="Helvetica Neue"/>
-          <w:b/>
-          <w:sz w:val="32"/>
-          <w:u w:val="single"/>
-        </w:rPr>
-        <w:t>Timetable Semester 2:</w:t>
-      </w:r>
-    </w:p>
-    <w:p>
-      <w:pPr>
-        <w:rPr>
-          <w:rFonts w:ascii="Helvetica Neue" w:hAnsi="Helvetica Neue"/>
-          <w:sz w:val="22"/>
-        </w:rPr>
-      </w:pPr>
-    </w:p>
-    <w:p>
-      <w:pPr>
-        <w:rPr>
-          <w:rFonts w:ascii="Helvetica Neue" w:hAnsi="Helvetica Neue"/>
-        </w:rPr>
-      </w:pPr>
-      <w:r>
-        <w:rPr>
-          <w:rFonts w:ascii="Helvetica Neue" w:hAnsi="Helvetica Neue"/>
-        </w:rPr>
-        <w:t>Project Deadlines:</w:t>
-      </w:r>
-    </w:p>
-    <w:p>
-      <w:pPr>
-        <w:pStyle w:val="ListParagraph"/>
-        <w:numPr>
-          <w:ilvl w:val="0"/>
-          <w:numId w:val="8"/>
-        </w:numPr>
-        <w:rPr>
-          <w:rFonts w:ascii="Helvetica Neue" w:hAnsi="Helvetica Neue"/>
-        </w:rPr>
-      </w:pPr>
-      <w:r>
-        <w:rPr>
-          <w:rFonts w:ascii="Helvetica Neue" w:hAnsi="Helvetica Neue"/>
-          <w:u w:val="single"/>
-        </w:rPr>
-        <w:t>Term 2:</w:t>
-      </w:r>
-      <w:r>
-        <w:rPr>
-          <w:rFonts w:ascii="Helvetica Neue" w:hAnsi="Helvetica Neue"/>
-        </w:rPr>
-        <w:t xml:space="preserve"> 9</w:t>
-      </w:r>
-      <w:r>
-        <w:rPr>
-          <w:rFonts w:ascii="Helvetica Neue" w:hAnsi="Helvetica Neue"/>
-          <w:vertAlign w:val="superscript"/>
-        </w:rPr>
-        <w:t>th</w:t>
-      </w:r>
-      <w:r>
-        <w:rPr>
-          <w:rFonts w:ascii="Helvetica Neue" w:hAnsi="Helvetica Neue"/>
-        </w:rPr>
-        <w:t xml:space="preserve"> January – 24</w:t>
-      </w:r>
-      <w:r>
-        <w:rPr>
-          <w:rFonts w:ascii="Helvetica Neue" w:hAnsi="Helvetica Neue"/>
-          <w:vertAlign w:val="superscript"/>
-        </w:rPr>
-        <w:t>th</w:t>
-      </w:r>
-      <w:r>
-        <w:rPr>
-          <w:rFonts w:ascii="Helvetica Neue" w:hAnsi="Helvetica Neue"/>
-        </w:rPr>
-        <w:t xml:space="preserve"> March</w:t>
-      </w:r>
-    </w:p>
-    <w:p>
-      <w:pPr>
-        <w:pStyle w:val="ListParagraph"/>
-        <w:numPr>
-          <w:ilvl w:val="0"/>
-          <w:numId w:val="8"/>
-        </w:numPr>
-        <w:rPr>
-          <w:rFonts w:ascii="Helvetica Neue" w:hAnsi="Helvetica Neue"/>
-        </w:rPr>
-      </w:pPr>
-      <w:r>
-        <w:rPr>
-          <w:rFonts w:ascii="Helvetica Neue" w:hAnsi="Helvetica Neue"/>
-        </w:rPr>
-        <w:t>Interview with Second Marker 5%: 27</w:t>
-      </w:r>
-      <w:r>
-        <w:rPr>
-          <w:rFonts w:ascii="Helvetica Neue" w:hAnsi="Helvetica Neue"/>
-          <w:vertAlign w:val="superscript"/>
-        </w:rPr>
-        <w:t>th</w:t>
-      </w:r>
-      <w:r>
-        <w:rPr>
-          <w:rFonts w:ascii="Helvetica Neue" w:hAnsi="Helvetica Neue"/>
-        </w:rPr>
-        <w:t xml:space="preserve"> February – 3</w:t>
-      </w:r>
-      <w:r>
-        <w:rPr>
-          <w:rFonts w:ascii="Helvetica Neue" w:hAnsi="Helvetica Neue"/>
-          <w:vertAlign w:val="superscript"/>
-        </w:rPr>
-        <w:t>rd</w:t>
-      </w:r>
-      <w:r>
-        <w:rPr>
-          <w:rFonts w:ascii="Helvetica Neue" w:hAnsi="Helvetica Neue"/>
-        </w:rPr>
-        <w:t xml:space="preserve"> March</w:t>
-      </w:r>
-    </w:p>
-    <w:p>
-      <w:pPr>
-        <w:pStyle w:val="ListParagraph"/>
-        <w:numPr>
-          <w:ilvl w:val="0"/>
-          <w:numId w:val="8"/>
-        </w:numPr>
-        <w:rPr>
-          <w:rFonts w:ascii="Helvetica Neue" w:hAnsi="Helvetica Neue"/>
-        </w:rPr>
-      </w:pPr>
-      <w:r>
-        <w:rPr>
-          <w:rFonts w:ascii="Helvetica Neue" w:hAnsi="Helvetica Neue"/>
-          <w:u w:val="single"/>
-        </w:rPr>
-        <w:t>Term 3:</w:t>
-      </w:r>
-      <w:r>
-        <w:rPr>
-          <w:rFonts w:ascii="Helvetica Neue" w:hAnsi="Helvetica Neue"/>
-        </w:rPr>
-        <w:t xml:space="preserve"> 1</w:t>
-      </w:r>
-      <w:r>
-        <w:rPr>
-          <w:rFonts w:ascii="Helvetica Neue" w:hAnsi="Helvetica Neue"/>
-          <w:vertAlign w:val="superscript"/>
-        </w:rPr>
-        <w:t>st</w:t>
-      </w:r>
-      <w:r>
-        <w:rPr>
-          <w:rFonts w:ascii="Helvetica Neue" w:hAnsi="Helvetica Neue"/>
-        </w:rPr>
-        <w:t xml:space="preserve"> May – 23</w:t>
-      </w:r>
-      <w:r>
-        <w:rPr>
-          <w:rFonts w:ascii="Helvetica Neue" w:hAnsi="Helvetica Neue"/>
-          <w:vertAlign w:val="superscript"/>
-        </w:rPr>
-        <w:t>rd</w:t>
-      </w:r>
-      <w:r>
-        <w:rPr>
-          <w:rFonts w:ascii="Helvetica Neue" w:hAnsi="Helvetica Neue"/>
-        </w:rPr>
-        <w:t xml:space="preserve"> June</w:t>
-      </w:r>
-    </w:p>
-    <w:p>
-      <w:pPr>
-        <w:pStyle w:val="ListParagraph"/>
-        <w:numPr>
-          <w:ilvl w:val="0"/>
-          <w:numId w:val="8"/>
-        </w:numPr>
-        <w:rPr>
-          <w:rFonts w:ascii="Helvetica Neue" w:hAnsi="Helvetica Neue"/>
-        </w:rPr>
-      </w:pPr>
-      <w:r>
-        <w:rPr>
-          <w:rFonts w:ascii="Helvetica Neue" w:hAnsi="Helvetica Neue"/>
-        </w:rPr>
-        <w:t>Dissertation 25%: 4</w:t>
-      </w:r>
-      <w:r>
-        <w:rPr>
-          <w:rFonts w:ascii="Helvetica Neue" w:hAnsi="Helvetica Neue"/>
-          <w:vertAlign w:val="superscript"/>
-        </w:rPr>
-        <w:t>th</w:t>
-      </w:r>
-      <w:r>
-        <w:rPr>
-          <w:rFonts w:ascii="Helvetica Neue" w:hAnsi="Helvetica Neue"/>
-        </w:rPr>
-        <w:t xml:space="preserve"> May </w:t>
-      </w:r>
-    </w:p>
-    <w:p>
-      <w:pPr>
-        <w:pStyle w:val="ListParagraph"/>
-        <w:numPr>
-          <w:ilvl w:val="0"/>
-          <w:numId w:val="8"/>
-        </w:numPr>
-        <w:rPr>
-          <w:rFonts w:ascii="Helvetica Neue" w:hAnsi="Helvetica Neue"/>
-        </w:rPr>
-      </w:pPr>
-      <w:r>
-        <w:rPr>
-          <w:rFonts w:ascii="Helvetica Neue" w:hAnsi="Helvetica Neue"/>
-        </w:rPr>
-        <w:t>Software System 15%: 4</w:t>
-      </w:r>
-      <w:r>
-        <w:rPr>
-          <w:rFonts w:ascii="Helvetica Neue" w:hAnsi="Helvetica Neue"/>
-          <w:vertAlign w:val="superscript"/>
-        </w:rPr>
-        <w:t>th</w:t>
-      </w:r>
-      <w:r>
-        <w:rPr>
-          <w:rFonts w:ascii="Helvetica Neue" w:hAnsi="Helvetica Neue"/>
-        </w:rPr>
-        <w:t xml:space="preserve"> May</w:t>
-      </w:r>
-    </w:p>
-    <w:p>
-      <w:pPr>
-        <w:pStyle w:val="ListParagraph"/>
-        <w:numPr>
-          <w:ilvl w:val="0"/>
-          <w:numId w:val="8"/>
-        </w:numPr>
-        <w:rPr>
-          <w:rFonts w:ascii="Helvetica Neue" w:hAnsi="Helvetica Neue"/>
-        </w:rPr>
-      </w:pPr>
-      <w:r>
-        <w:rPr>
-          <w:rFonts w:ascii="Helvetica Neue" w:hAnsi="Helvetica Neue"/>
-        </w:rPr>
-        <w:t>Viva with Presentation 10%: During examination period.</w:t>
-      </w:r>
-    </w:p>
-    <w:p>
-      <w:pPr>
-        <w:rPr>
-          <w:rFonts w:ascii="Helvetica Neue" w:hAnsi="Helvetica Neue"/>
-          <w:b/>
-          <w:sz w:val="32"/>
-          <w:u w:val="single"/>
-        </w:rPr>
-      </w:pPr>
-    </w:p>
-    <w:p>
-      <w:pPr>
-        <w:rPr>
-          <w:rFonts w:ascii="Helvetica Neue" w:hAnsi="Helvetica Neue"/>
-          <w:b/>
-          <w:sz w:val="22"/>
-          <w:u w:val="single"/>
-        </w:rPr>
-      </w:pPr>
-      <w:r>
-        <w:rPr>
-          <w:rFonts w:ascii="Helvetica Neue" w:hAnsi="Helvetica Neue"/>
-          <w:b/>
-          <w:sz w:val="32"/>
-          <w:u w:val="single"/>
-        </w:rPr>
-        <w:t xml:space="preserve">Section </w:t>
-      </w:r>
-      <w:r>
-        <w:rPr>
-          <w:rFonts w:ascii="Helvetica Neue" w:hAnsi="Helvetica Neue"/>
-          <w:b/>
-          <w:sz w:val="32"/>
-          <w:u w:val="single"/>
-        </w:rPr>
-        <w:t>Percentages:</w:t>
-      </w:r>
-      <w:r>
-        <w:rPr>
-          <w:rFonts w:ascii="Helvetica Neue" w:hAnsi="Helvetica Neue"/>
-          <w:b/>
-          <w:sz w:val="32"/>
-          <w:u w:val="single"/>
-        </w:rPr>
-        <w:br/>
-      </w:r>
-    </w:p>
-    <w:p>
-      <w:pPr>
-        <w:pStyle w:val="ListParagraph"/>
-        <w:numPr>
-          <w:ilvl w:val="0"/>
-          <w:numId w:val="7"/>
-        </w:numPr>
-        <w:rPr>
-          <w:rFonts w:ascii="Helvetica Neue" w:hAnsi="Helvetica Neue"/>
-        </w:rPr>
-      </w:pPr>
-      <w:r>
-        <w:rPr>
-          <w:rFonts w:ascii="Helvetica Neue" w:hAnsi="Helvetica Neue"/>
-        </w:rPr>
-        <w:t>Plan</w:t>
-      </w:r>
-      <w:r>
-        <w:rPr>
-          <w:rFonts w:ascii="Helvetica Neue" w:hAnsi="Helvetica Neue"/>
-        </w:rPr>
-        <w:t>:</w:t>
-      </w:r>
-      <w:r>
-        <w:rPr>
-          <w:rFonts w:ascii="Helvetica Neue" w:hAnsi="Helvetica Neue"/>
-        </w:rPr>
-        <w:t xml:space="preserve"> 0</w:t>
-      </w:r>
-      <w:r>
-        <w:rPr>
-          <w:rFonts w:ascii="Helvetica Neue" w:hAnsi="Helvetica Neue"/>
-        </w:rPr>
-        <w:t>%</w:t>
-      </w:r>
-    </w:p>
-    <w:p>
-      <w:pPr>
-        <w:pStyle w:val="ListParagraph"/>
-        <w:numPr>
-          <w:ilvl w:val="0"/>
-          <w:numId w:val="7"/>
-        </w:numPr>
-        <w:rPr>
-          <w:rFonts w:ascii="Helvetica Neue" w:hAnsi="Helvetica Neue"/>
-        </w:rPr>
-      </w:pPr>
-      <w:r>
-        <w:rPr>
-          <w:rFonts w:ascii="Helvetica Neue" w:hAnsi="Helvetica Neue"/>
-        </w:rPr>
-        <w:t>Proto-type Demo</w:t>
-      </w:r>
-      <w:r>
-        <w:rPr>
-          <w:rFonts w:ascii="Helvetica Neue" w:hAnsi="Helvetica Neue"/>
-        </w:rPr>
-        <w:t>:</w:t>
-      </w:r>
-      <w:r>
-        <w:rPr>
-          <w:rFonts w:ascii="Helvetica Neue" w:hAnsi="Helvetica Neue"/>
-        </w:rPr>
-        <w:t xml:space="preserve"> 3%</w:t>
-      </w:r>
-    </w:p>
-    <w:p>
-      <w:pPr>
-        <w:pStyle w:val="ListParagraph"/>
-        <w:numPr>
-          <w:ilvl w:val="0"/>
-          <w:numId w:val="7"/>
-        </w:numPr>
-        <w:rPr>
-          <w:rFonts w:ascii="Helvetica Neue" w:hAnsi="Helvetica Neue"/>
-        </w:rPr>
-      </w:pPr>
-      <w:r>
-        <w:rPr>
-          <w:rFonts w:ascii="Helvetica Neue" w:hAnsi="Helvetica Neue"/>
-        </w:rPr>
-        <w:t>Interim Report and Career Plan</w:t>
-      </w:r>
-      <w:r>
-        <w:rPr>
-          <w:rFonts w:ascii="Helvetica Neue" w:hAnsi="Helvetica Neue"/>
-        </w:rPr>
-        <w:t>:</w:t>
-      </w:r>
-      <w:r>
-        <w:rPr>
-          <w:rFonts w:ascii="Helvetica Neue" w:hAnsi="Helvetica Neue"/>
-        </w:rPr>
-        <w:t xml:space="preserve"> 7%</w:t>
-      </w:r>
-    </w:p>
-    <w:p>
-      <w:pPr>
-        <w:pStyle w:val="ListParagraph"/>
-        <w:numPr>
-          <w:ilvl w:val="0"/>
-          <w:numId w:val="8"/>
-        </w:numPr>
-        <w:rPr>
-          <w:rFonts w:ascii="Helvetica Neue" w:hAnsi="Helvetica Neue"/>
-        </w:rPr>
-      </w:pPr>
-      <w:r>
-        <w:rPr>
-          <w:rFonts w:ascii="Helvetica Neue" w:hAnsi="Helvetica Neue"/>
-        </w:rPr>
-        <w:t>Interview with Second Marker</w:t>
-      </w:r>
-      <w:r>
-        <w:rPr>
-          <w:rFonts w:ascii="Helvetica Neue" w:hAnsi="Helvetica Neue"/>
-        </w:rPr>
-        <w:t>: 5%</w:t>
-      </w:r>
-    </w:p>
-    <w:p>
-      <w:pPr>
-        <w:pStyle w:val="ListParagraph"/>
-        <w:numPr>
-          <w:ilvl w:val="0"/>
-          <w:numId w:val="8"/>
-        </w:numPr>
-        <w:rPr>
-          <w:rFonts w:ascii="Helvetica Neue" w:hAnsi="Helvetica Neue"/>
-        </w:rPr>
-      </w:pPr>
-      <w:r>
-        <w:rPr>
-          <w:rFonts w:ascii="Helvetica Neue" w:hAnsi="Helvetica Neue"/>
-        </w:rPr>
-        <w:t>Dissertation</w:t>
-      </w:r>
-      <w:r>
-        <w:rPr>
-          <w:rFonts w:ascii="Helvetica Neue" w:hAnsi="Helvetica Neue"/>
-        </w:rPr>
-        <w:t>:</w:t>
-      </w:r>
-      <w:r>
-        <w:rPr>
-          <w:rFonts w:ascii="Helvetica Neue" w:hAnsi="Helvetica Neue"/>
-        </w:rPr>
-        <w:t xml:space="preserve"> 25%</w:t>
-      </w:r>
-    </w:p>
-    <w:p>
-      <w:pPr>
-        <w:pStyle w:val="ListParagraph"/>
-        <w:numPr>
-          <w:ilvl w:val="0"/>
-          <w:numId w:val="8"/>
-        </w:numPr>
-        <w:rPr>
-          <w:rFonts w:ascii="Helvetica Neue" w:hAnsi="Helvetica Neue"/>
-        </w:rPr>
-      </w:pPr>
-      <w:r>
-        <w:rPr>
-          <w:rFonts w:ascii="Helvetica Neue" w:hAnsi="Helvetica Neue"/>
-        </w:rPr>
-        <w:t>Software System</w:t>
-      </w:r>
-      <w:r>
-        <w:rPr>
-          <w:rFonts w:ascii="Helvetica Neue" w:hAnsi="Helvetica Neue"/>
-        </w:rPr>
-        <w:t>:</w:t>
-      </w:r>
-      <w:r>
-        <w:rPr>
-          <w:rFonts w:ascii="Helvetica Neue" w:hAnsi="Helvetica Neue"/>
-        </w:rPr>
-        <w:t xml:space="preserve"> 15%</w:t>
-      </w:r>
-    </w:p>
-    <w:p>
-      <w:pPr>
-        <w:pStyle w:val="ListParagraph"/>
-        <w:numPr>
-          <w:ilvl w:val="0"/>
-          <w:numId w:val="8"/>
-        </w:numPr>
-        <w:rPr>
-          <w:rFonts w:ascii="Helvetica Neue" w:hAnsi="Helvetica Neue"/>
-        </w:rPr>
-      </w:pPr>
-      <w:r>
-        <w:rPr>
-          <w:rFonts w:ascii="Helvetica Neue" w:hAnsi="Helvetica Neue"/>
-        </w:rPr>
-        <w:t>Viva with Presentation</w:t>
-      </w:r>
-      <w:r>
-        <w:rPr>
-          <w:rFonts w:ascii="Helvetica Neue" w:hAnsi="Helvetica Neue"/>
-        </w:rPr>
-        <w:t>:</w:t>
-      </w:r>
-      <w:r>
-        <w:rPr>
-          <w:rFonts w:ascii="Helvetica Neue" w:hAnsi="Helvetica Neue"/>
-        </w:rPr>
-        <w:t xml:space="preserve"> 10%</w:t>
-      </w:r>
-    </w:p>
-    <w:p>
-      <w:pPr>
-        <w:pStyle w:val="ListParagraph"/>
-        <w:numPr>
-          <w:ilvl w:val="0"/>
-          <w:numId w:val="8"/>
-        </w:numPr>
-        <w:rPr>
-          <w:rFonts w:ascii="Helvetica Neue" w:hAnsi="Helvetica Neue"/>
-        </w:rPr>
-      </w:pPr>
-      <w:r>
-        <w:rPr>
-          <w:rFonts w:ascii="Helvetica Neue" w:hAnsi="Helvetica Neue"/>
-        </w:rPr>
-        <w:t>Technical Achievements: 30%</w:t>
-      </w:r>
-    </w:p>
-    <w:p>
-      <w:pPr>
-        <w:pStyle w:val="ListParagraph"/>
-        <w:numPr>
-          <w:ilvl w:val="0"/>
-          <w:numId w:val="8"/>
-        </w:numPr>
-        <w:rPr>
-          <w:rFonts w:ascii="Helvetica Neue" w:hAnsi="Helvetica Neue"/>
-        </w:rPr>
-      </w:pPr>
-      <w:r>
-        <w:rPr>
-          <w:rFonts w:ascii="Helvetica Neue" w:hAnsi="Helvetica Neue"/>
-        </w:rPr>
-        <w:t>Effort: 5%</w:t>
-      </w:r>
-    </w:p>
-    <w:p>
-      <w:pPr>
-        <w:rPr>
-          <w:rFonts w:ascii="Helvetica Neue" w:hAnsi="Helvetica Neue"/>
-        </w:rPr>
-      </w:pPr>
-    </w:p>
-    <w:p>
-      <w:pPr>
-        <w:rPr>
-          <w:rFonts w:ascii="Helvetica Neue" w:hAnsi="Helvetica Neue"/>
-        </w:rPr>
-      </w:pPr>
-    </w:p>
-    <w:p>
-      <w:pPr>
-        <w:rPr>
-          <w:rFonts w:ascii="Helvetica Neue" w:hAnsi="Helvetica Neue"/>
-        </w:rPr>
-      </w:pPr>
+      <w:bookmarkStart w:id="0" w:name="_GoBack"/>
+      <w:bookmarkEnd w:id="0"/>
     </w:p>
     <w:sectPr>
       <w:headerReference w:type="default" r:id="rId11"/>

</xml_diff>

<commit_message>
Altered heading of the plan
</commit_message>
<xml_diff>
--- a/Word Documents/MW333_ ProjectPlan.docx
+++ b/Word Documents/MW333_ ProjectPlan.docx
@@ -19,76 +19,6 @@
           <w:u w:val="single"/>
         </w:rPr>
         <w:t>Project Plan</w:t>
-      </w:r>
-    </w:p>
-    <w:p>
-      <w:pPr>
-        <w:rPr>
-          <w:rFonts w:ascii="Helvetica Neue" w:hAnsi="Helvetica Neue"/>
-          <w:b/>
-          <w:sz w:val="32"/>
-          <w:u w:val="single"/>
-        </w:rPr>
-      </w:pPr>
-    </w:p>
-    <w:p>
-      <w:pPr>
-        <w:rPr>
-          <w:rFonts w:ascii="Helvetica Neue" w:hAnsi="Helvetica Neue"/>
-          <w:b/>
-          <w:sz w:val="32"/>
-          <w:u w:val="single"/>
-        </w:rPr>
-      </w:pPr>
-      <w:r>
-        <w:rPr>
-          <w:rFonts w:ascii="Helvetica Neue" w:hAnsi="Helvetica Neue"/>
-          <w:b/>
-          <w:sz w:val="32"/>
-          <w:u w:val="single"/>
-        </w:rPr>
-        <w:t>Question:</w:t>
-      </w:r>
-    </w:p>
-    <w:p>
-      <w:pPr>
-        <w:rPr>
-          <w:rFonts w:ascii="Helvetica Neue" w:hAnsi="Helvetica Neue" w:cs="Calibri"/>
-          <w:b/>
-          <w:sz w:val="28"/>
-          <w:szCs w:val="26"/>
-          <w:lang w:val="en-US"/>
-        </w:rPr>
-      </w:pPr>
-      <w:r>
-        <w:rPr>
-          <w:rFonts w:ascii="Helvetica Neue" w:hAnsi="Helvetica Neue" w:cs="Calibri"/>
-          <w:b/>
-          <w:sz w:val="28"/>
-          <w:szCs w:val="26"/>
-          <w:lang w:val="en-US"/>
-        </w:rPr>
-        <w:t xml:space="preserve">Analysis </w:t>
-      </w:r>
-      <w:r>
-        <w:rPr>
-          <w:rFonts w:ascii="Helvetica Neue" w:hAnsi="Helvetica Neue" w:cs="Calibri"/>
-          <w:b/>
-          <w:sz w:val="28"/>
-          <w:szCs w:val="26"/>
-          <w:lang w:val="en-US"/>
-        </w:rPr>
-        <w:t>on the</w:t>
-      </w:r>
-      <w:r>
-        <w:rPr>
-          <w:rFonts w:ascii="Helvetica Neue" w:hAnsi="Helvetica Neue" w:cs="Calibri"/>
-          <w:b/>
-          <w:sz w:val="28"/>
-          <w:szCs w:val="26"/>
-          <w:lang w:val="en-US"/>
-        </w:rPr>
-        <w:t xml:space="preserve"> rise of expenditure on gym membership and supplements to aid a portable personal trainer application.</w:t>
       </w:r>
     </w:p>
     <w:p>
@@ -494,7 +424,6 @@
         <w:rPr>
           <w:rFonts w:ascii="Helvetica Neue" w:hAnsi="Helvetica Neue"/>
         </w:rPr>
-        <w:lastRenderedPageBreak/>
         <w:t>The application</w:t>
       </w:r>
       <w:r>
@@ -557,6 +486,7 @@
           <w:color w:val="000000"/>
           <w:lang w:eastAsia="zh-CN"/>
         </w:rPr>
+        <w:lastRenderedPageBreak/>
         <w:t>The ap</w:t>
       </w:r>
       <w:r>
@@ -2370,6 +2300,18 @@
           <w:u w:val="single"/>
         </w:rPr>
       </w:pPr>
+    </w:p>
+    <w:p>
+      <w:pPr>
+        <w:rPr>
+          <w:rFonts w:ascii="Helvetica Neue" w:hAnsi="Helvetica Neue"/>
+          <w:b/>
+          <w:sz w:val="32"/>
+          <w:u w:val="single"/>
+        </w:rPr>
+      </w:pPr>
+      <w:bookmarkStart w:id="0" w:name="_GoBack"/>
+      <w:bookmarkEnd w:id="0"/>
       <w:r>
         <w:rPr>
           <w:rFonts w:ascii="Helvetica Neue" w:hAnsi="Helvetica Neue"/>
@@ -4807,8 +4749,6 @@
         </w:rPr>
         <w:t xml:space="preserve"> </w:t>
       </w:r>
-      <w:bookmarkStart w:id="0" w:name="_GoBack"/>
-      <w:bookmarkEnd w:id="0"/>
     </w:p>
     <w:sectPr>
       <w:headerReference w:type="default" r:id="rId11"/>

</xml_diff>